<commit_message>
Registro mejorado, falta mejorar datos
</commit_message>
<xml_diff>
--- a/Documentacion/Asignaciones.docx
+++ b/Documentacion/Asignaciones.docx
@@ -96,17 +96,7 @@
           <w:color w:val="00B050"/>
           <w:sz w:val="24"/>
         </w:rPr>
-        <w:t>Consultas.php (ge</w:t>
-      </w:r>
-      <w:bookmarkStart w:id="0" w:name="_GoBack"/>
-      <w:bookmarkEnd w:id="0"/>
-      <w:r>
-        <w:rPr>
-          <w:b/>
-          <w:color w:val="00B050"/>
-          <w:sz w:val="24"/>
-        </w:rPr>
-        <w:t>neralizadas)</w:t>
+        <w:t>Consultas.php (generalizadas)</w:t>
       </w:r>
     </w:p>
     <w:p>
@@ -229,12 +219,12 @@
           <w:numId w:val="6"/>
         </w:numPr>
         <w:rPr>
-          <w:color w:val="FFC000" w:themeColor="accent4"/>
-        </w:rPr>
-      </w:pPr>
-      <w:r>
-        <w:rPr>
-          <w:color w:val="FFC000" w:themeColor="accent4"/>
+          <w:color w:val="00B0F0"/>
+        </w:rPr>
+      </w:pPr>
+      <w:r>
+        <w:rPr>
+          <w:color w:val="00B0F0"/>
         </w:rPr>
         <w:t>Registro</w:t>
       </w:r>
@@ -314,7 +304,21 @@
         <w:rPr>
           <w:color w:val="FF0000"/>
         </w:rPr>
-        <w:t>Carga categorías</w:t>
+        <w:t>Carga</w:t>
+      </w:r>
+      <w:r>
+        <w:rPr>
+          <w:color w:val="FF0000"/>
+        </w:rPr>
+        <w:t>_</w:t>
+      </w:r>
+      <w:bookmarkStart w:id="0" w:name="_GoBack"/>
+      <w:bookmarkEnd w:id="0"/>
+      <w:r>
+        <w:rPr>
+          <w:color w:val="FF0000"/>
+        </w:rPr>
+        <w:t>categorías</w:t>
       </w:r>
     </w:p>
     <w:p>

</xml_diff>